<commit_message>
URIs document es edited
</commit_message>
<xml_diff>
--- a/Project URIS/04URI/URIs.docx
+++ b/Project URIS/04URI/URIs.docx
@@ -1,6 +1,6 @@
 
 <file path=word/document.xml><?xml version="1.0" encoding="utf-8"?>
-<w:document xmlns:wpc="http://schemas.microsoft.com/office/word/2010/wordprocessingCanvas" xmlns:cx="http://schemas.microsoft.com/office/drawing/2014/chartex" xmlns:cx1="http://schemas.microsoft.com/office/drawing/2015/9/8/chartex" xmlns:mc="http://schemas.openxmlformats.org/markup-compatibility/2006" xmlns:o="urn:schemas-microsoft-com:office:office" xmlns:r="http://schemas.openxmlformats.org/officeDocument/2006/relationships" xmlns:m="http://schemas.openxmlformats.org/officeDocument/2006/math" xmlns:v="urn:schemas-microsoft-com:vml" xmlns:wp14="http://schemas.microsoft.com/office/word/2010/wordprocessingDrawing" xmlns:wp="http://schemas.openxmlformats.org/drawingml/2006/wordprocessingDrawing" xmlns:w10="urn:schemas-microsoft-com:office:word" xmlns:w="http://schemas.openxmlformats.org/wordprocessingml/2006/main" xmlns:w14="http://schemas.microsoft.com/office/word/2010/wordml" xmlns:w15="http://schemas.microsoft.com/office/word/2012/wordml" xmlns:w16se="http://schemas.microsoft.com/office/word/2015/wordml/symex" xmlns:wpg="http://schemas.microsoft.com/office/word/2010/wordprocessingGroup" xmlns:wpi="http://schemas.microsoft.com/office/word/2010/wordprocessingInk" xmlns:wne="http://schemas.microsoft.com/office/word/2006/wordml" xmlns:wps="http://schemas.microsoft.com/office/word/2010/wordprocessingShape" mc:Ignorable="w14 w15 w16se wp14">
+<w:document xmlns:wpc="http://schemas.microsoft.com/office/word/2010/wordprocessingCanvas" xmlns:cx="http://schemas.microsoft.com/office/drawing/2014/chartex" xmlns:mc="http://schemas.openxmlformats.org/markup-compatibility/2006" xmlns:o="urn:schemas-microsoft-com:office:office" xmlns:r="http://schemas.openxmlformats.org/officeDocument/2006/relationships" xmlns:m="http://schemas.openxmlformats.org/officeDocument/2006/math" xmlns:v="urn:schemas-microsoft-com:vml" xmlns:wp14="http://schemas.microsoft.com/office/word/2010/wordprocessingDrawing" xmlns:wp="http://schemas.openxmlformats.org/drawingml/2006/wordprocessingDrawing" xmlns:w10="urn:schemas-microsoft-com:office:word" xmlns:w="http://schemas.openxmlformats.org/wordprocessingml/2006/main" xmlns:w14="http://schemas.microsoft.com/office/word/2010/wordml" xmlns:w15="http://schemas.microsoft.com/office/word/2012/wordml" xmlns:w16se="http://schemas.microsoft.com/office/word/2015/wordml/symex" xmlns:wpg="http://schemas.microsoft.com/office/word/2010/wordprocessingGroup" xmlns:wpi="http://schemas.microsoft.com/office/word/2010/wordprocessingInk" xmlns:wne="http://schemas.microsoft.com/office/word/2006/wordml" xmlns:wps="http://schemas.microsoft.com/office/word/2010/wordprocessingShape" mc:Ignorable="w14 w15 w16se wp14">
   <w:body>
     <w:p>
       <w:pPr>
@@ -27,7 +27,21 @@
         <w:rPr>
           <w:lang w:val="en-US"/>
         </w:rPr>
-        <w:t xml:space="preserve"> In this document, each one of the URISs, their method and their format of the Project </w:t>
+        <w:t xml:space="preserve"> In this document, each one of the </w:t>
+      </w:r>
+      <w:bookmarkStart w:id="0" w:name="_GoBack"/>
+      <w:r>
+        <w:rPr>
+          <w:lang w:val="en-US"/>
+        </w:rPr>
+        <w:t>URI</w:t>
+      </w:r>
+      <w:bookmarkEnd w:id="0"/>
+      <w:r>
+        <w:rPr>
+          <w:lang w:val="en-US"/>
+        </w:rPr>
+        <w:t xml:space="preserve">Ss, their method and their format of the Project </w:t>
       </w:r>
       <w:r>
         <w:rPr>
@@ -54,9 +68,25 @@
     <w:p>
       <w:pPr>
         <w:rPr>
+          <w:ins w:id="1" w:author="Edison Lascano" w:date="2019-05-21T11:53:00Z"/>
           <w:lang w:val="en-US"/>
         </w:rPr>
       </w:pPr>
+    </w:p>
+    <w:p>
+      <w:pPr>
+        <w:rPr>
+          <w:lang w:val="en-US"/>
+        </w:rPr>
+      </w:pPr>
+      <w:ins w:id="2" w:author="Edison Lascano" w:date="2019-05-21T11:53:00Z">
+        <w:r>
+          <w:rPr>
+            <w:lang w:val="en-US"/>
+          </w:rPr>
+          <w:t>Description of every URI</w:t>
+        </w:r>
+      </w:ins>
     </w:p>
     <w:p>
       <w:pPr>
@@ -183,6 +213,14 @@
               </w:rPr>
               <w:t>http://financialreport.ddns.net/verticalanalisys/financialanalisys/user</w:t>
             </w:r>
+            <w:ins w:id="3" w:author="Edison Lascano" w:date="2019-05-21T11:52:00Z">
+              <w:r>
+                <w:rPr>
+                  <w:lang w:val="en-US"/>
+                </w:rPr>
+                <w:t>s</w:t>
+              </w:r>
+            </w:ins>
           </w:p>
         </w:tc>
       </w:tr>
@@ -195,15 +233,74 @@
             <w:pPr>
               <w:jc w:val="center"/>
               <w:rPr>
-                <w:lang w:val="en-US"/>
-              </w:rPr>
-            </w:pPr>
-            <w:r>
-              <w:rPr>
-                <w:lang w:val="en-US"/>
-              </w:rPr>
-              <w:t xml:space="preserve">Parameters: </w:t>
-            </w:r>
+                <w:ins w:id="4" w:author="Edison Lascano" w:date="2019-05-21T12:07:00Z"/>
+                <w:lang w:val="en-US"/>
+              </w:rPr>
+            </w:pPr>
+            <w:del w:id="5" w:author="Edison Lascano" w:date="2019-05-21T12:07:00Z">
+              <w:r>
+                <w:rPr>
+                  <w:lang w:val="en-US"/>
+                </w:rPr>
+                <w:delText xml:space="preserve">Parameters: </w:delText>
+              </w:r>
+            </w:del>
+            <w:ins w:id="6" w:author="Edison Lascano" w:date="2019-05-21T12:06:00Z">
+              <w:r>
+                <w:rPr>
+                  <w:lang w:val="en-US"/>
+                </w:rPr>
+                <w:t xml:space="preserve">Input format (for </w:t>
+              </w:r>
+              <w:proofErr w:type="gramStart"/>
+              <w:r>
+                <w:rPr>
+                  <w:lang w:val="en-US"/>
+                </w:rPr>
+                <w:t>PUT ,</w:t>
+              </w:r>
+              <w:proofErr w:type="gramEnd"/>
+              <w:r>
+                <w:rPr>
+                  <w:lang w:val="en-US"/>
+                </w:rPr>
+                <w:t xml:space="preserve"> POST and DELETE)</w:t>
+              </w:r>
+            </w:ins>
+          </w:p>
+          <w:p>
+            <w:pPr>
+              <w:jc w:val="center"/>
+              <w:rPr>
+                <w:ins w:id="7" w:author="Edison Lascano" w:date="2019-05-21T12:07:00Z"/>
+                <w:lang w:val="en-US"/>
+              </w:rPr>
+            </w:pPr>
+          </w:p>
+          <w:p>
+            <w:pPr>
+              <w:jc w:val="center"/>
+              <w:rPr>
+                <w:ins w:id="8" w:author="Edison Lascano" w:date="2019-05-21T12:07:00Z"/>
+                <w:lang w:val="en-US"/>
+              </w:rPr>
+            </w:pPr>
+            <w:ins w:id="9" w:author="Edison Lascano" w:date="2019-05-21T12:07:00Z">
+              <w:r>
+                <w:rPr>
+                  <w:lang w:val="en-US"/>
+                </w:rPr>
+                <w:t xml:space="preserve">Parameters: </w:t>
+              </w:r>
+            </w:ins>
+          </w:p>
+          <w:p>
+            <w:pPr>
+              <w:jc w:val="center"/>
+              <w:rPr>
+                <w:lang w:val="en-US"/>
+              </w:rPr>
+            </w:pPr>
           </w:p>
         </w:tc>
         <w:tc>
@@ -231,6 +328,14 @@
                 <w:lang w:val="en-US"/>
               </w:rPr>
             </w:pPr>
+            <w:ins w:id="10" w:author="Edison Lascano" w:date="2019-05-21T11:53:00Z">
+              <w:r>
+                <w:rPr>
+                  <w:lang w:val="en-US"/>
+                </w:rPr>
+                <w:t xml:space="preserve">Output </w:t>
+              </w:r>
+            </w:ins>
             <w:r>
               <w:rPr>
                 <w:lang w:val="en-US"/>
@@ -271,6 +376,14 @@
               </w:rPr>
               <w:t xml:space="preserve">Response: </w:t>
             </w:r>
+            <w:ins w:id="11" w:author="Edison Lascano" w:date="2019-05-21T11:54:00Z">
+              <w:r>
+                <w:rPr>
+                  <w:lang w:val="en-US"/>
+                </w:rPr>
+                <w:t xml:space="preserve"> (actual data, not captured screens)</w:t>
+              </w:r>
+            </w:ins>
           </w:p>
         </w:tc>
         <w:tc>
@@ -414,6 +527,7 @@
               <w:rPr>
                 <w:lang w:val="en-US"/>
               </w:rPr>
+              <w:lastRenderedPageBreak/>
               <w:t>URI:</w:t>
             </w:r>
           </w:p>
@@ -521,7 +635,6 @@
               <w:rPr>
                 <w:lang w:val="en-US"/>
               </w:rPr>
-              <w:lastRenderedPageBreak/>
               <w:t xml:space="preserve">Response: </w:t>
             </w:r>
           </w:p>
@@ -596,8 +709,8 @@
         <w:tblLook w:val="04A0" w:firstRow="1" w:lastRow="0" w:firstColumn="1" w:lastColumn="0" w:noHBand="0" w:noVBand="1"/>
       </w:tblPr>
       <w:tblGrid>
-        <w:gridCol w:w="1308"/>
-        <w:gridCol w:w="7186"/>
+        <w:gridCol w:w="1172"/>
+        <w:gridCol w:w="7322"/>
       </w:tblGrid>
       <w:tr>
         <w:tc>
@@ -679,15 +792,126 @@
             <w:pPr>
               <w:jc w:val="center"/>
               <w:rPr>
-                <w:lang w:val="en-US"/>
-              </w:rPr>
-            </w:pPr>
-            <w:r>
-              <w:rPr>
-                <w:lang w:val="en-US"/>
-              </w:rPr>
-              <w:t>http://financialreport.ddns.net/verticalanalisys/financialanalisys/financial</w:t>
-            </w:r>
+                <w:ins w:id="12" w:author="Edison Lascano" w:date="2019-05-21T11:58:00Z"/>
+                <w:lang w:val="en-US"/>
+              </w:rPr>
+            </w:pPr>
+            <w:ins w:id="13" w:author="Edison Lascano" w:date="2019-05-21T11:55:00Z">
+              <w:r>
+                <w:rPr>
+                  <w:lang w:val="en-US"/>
+                </w:rPr>
+                <w:fldChar w:fldCharType="begin"/>
+              </w:r>
+              <w:r>
+                <w:rPr>
+                  <w:lang w:val="en-US"/>
+                </w:rPr>
+                <w:instrText xml:space="preserve"> HYPERLINK "</w:instrText>
+              </w:r>
+            </w:ins>
+            <w:r>
+              <w:rPr>
+                <w:lang w:val="en-US"/>
+              </w:rPr>
+              <w:instrText>http://financialreport.ddns.net/verticalanalisys/financialanalisys/</w:instrText>
+            </w:r>
+            <w:ins w:id="14" w:author="Edison Lascano" w:date="2019-05-21T11:55:00Z">
+              <w:r>
+                <w:rPr>
+                  <w:lang w:val="en-US"/>
+                </w:rPr>
+                <w:instrText xml:space="preserve">{param" </w:instrText>
+              </w:r>
+              <w:r>
+                <w:rPr>
+                  <w:lang w:val="en-US"/>
+                </w:rPr>
+                <w:fldChar w:fldCharType="separate"/>
+              </w:r>
+            </w:ins>
+            <w:r>
+              <w:rPr>
+                <w:rStyle w:val="Hipervnculo"/>
+                <w:lang w:val="en-US"/>
+              </w:rPr>
+              <w:t>http://financialreport.ddns.net/verticalanalisys/financialanalisys/</w:t>
+            </w:r>
+            <w:ins w:id="15" w:author="Edison Lascano" w:date="2019-05-21T11:55:00Z">
+              <w:r>
+                <w:rPr>
+                  <w:rStyle w:val="Hipervnculo"/>
+                  <w:lang w:val="en-US"/>
+                </w:rPr>
+                <w:t>{param</w:t>
+              </w:r>
+              <w:r>
+                <w:rPr>
+                  <w:lang w:val="en-US"/>
+                </w:rPr>
+                <w:fldChar w:fldCharType="end"/>
+              </w:r>
+              <w:r>
+                <w:rPr>
+                  <w:lang w:val="en-US"/>
+                </w:rPr>
+                <w:t xml:space="preserve"> is missing</w:t>
+              </w:r>
+            </w:ins>
+            <w:ins w:id="16" w:author="Edison Lascano" w:date="2019-05-21T11:56:00Z">
+              <w:r>
+                <w:rPr>
+                  <w:lang w:val="en-US"/>
+                </w:rPr>
+                <w:t xml:space="preserve">: </w:t>
+              </w:r>
+              <w:proofErr w:type="spellStart"/>
+              <w:r>
+                <w:rPr>
+                  <w:lang w:val="en-US"/>
+                </w:rPr>
+                <w:t>id_financial_data</w:t>
+              </w:r>
+            </w:ins>
+            <w:proofErr w:type="spellEnd"/>
+            <w:ins w:id="17" w:author="Edison Lascano" w:date="2019-05-21T11:55:00Z">
+              <w:r>
+                <w:rPr>
+                  <w:lang w:val="en-US"/>
+                </w:rPr>
+                <w:t>}</w:t>
+              </w:r>
+            </w:ins>
+            <w:del w:id="18" w:author="Edison Lascano" w:date="2019-05-21T11:55:00Z">
+              <w:r>
+                <w:rPr>
+                  <w:lang w:val="en-US"/>
+                </w:rPr>
+                <w:delText>financial</w:delText>
+              </w:r>
+            </w:del>
+          </w:p>
+          <w:p>
+            <w:pPr>
+              <w:jc w:val="center"/>
+              <w:rPr>
+                <w:lang w:val="en-US"/>
+              </w:rPr>
+            </w:pPr>
+            <w:ins w:id="19" w:author="Edison Lascano" w:date="2019-05-21T11:58:00Z">
+              <w:r>
+                <w:rPr>
+                  <w:lang w:val="en-US"/>
+                </w:rPr>
+                <w:t xml:space="preserve">suggestion: </w:t>
+              </w:r>
+              <w:r>
+                <w:rPr>
+                  <w:lang w:val="en-US"/>
+                </w:rPr>
+                <w:t>http://financialreport.ddns.net/verticalanalisys/financialanalisys/companyfaniancialdata/1</w:t>
+              </w:r>
+            </w:ins>
           </w:p>
         </w:tc>
       </w:tr>
@@ -753,6 +977,22 @@
               </w:rPr>
               <w:t>Identifies the user</w:t>
             </w:r>
+            <w:ins w:id="20" w:author="Edison Lascano" w:date="2019-05-21T11:55:00Z">
+              <w:r>
+                <w:rPr>
+                  <w:lang w:val="en-US"/>
+                </w:rPr>
+                <w:t xml:space="preserve"> WRONG, </w:t>
+              </w:r>
+            </w:ins>
+            <w:ins w:id="21" w:author="Edison Lascano" w:date="2019-05-21T11:56:00Z">
+              <w:r>
+                <w:rPr>
+                  <w:lang w:val="en-US"/>
+                </w:rPr>
+                <w:t>fix it</w:t>
+              </w:r>
+            </w:ins>
           </w:p>
         </w:tc>
       </w:tr>
@@ -806,6 +1046,7 @@
               <w:rPr>
                 <w:lang w:val="en-US"/>
               </w:rPr>
+              <w:lastRenderedPageBreak/>
               <w:t xml:space="preserve">Response: </w:t>
             </w:r>
           </w:p>
@@ -925,7 +1166,6 @@
         <w:rPr>
           <w:lang w:val="en-US"/>
         </w:rPr>
-        <w:lastRenderedPageBreak/>
         <w:t>User</w:t>
       </w:r>
       <w:r>
@@ -1634,6 +1874,7 @@
               <w:rPr>
                 <w:lang w:val="en-US"/>
               </w:rPr>
+              <w:lastRenderedPageBreak/>
               <w:t xml:space="preserve">Format : </w:t>
             </w:r>
           </w:p>
@@ -2252,7 +2493,6 @@
               <w:rPr>
                 <w:lang w:val="en-US"/>
               </w:rPr>
-              <w:lastRenderedPageBreak/>
               <w:t>URI:</w:t>
             </w:r>
           </w:p>
@@ -2924,6 +3164,7 @@
               <w:rPr>
                 <w:lang w:val="en-US"/>
               </w:rPr>
+              <w:lastRenderedPageBreak/>
               <w:t>M</w:t>
             </w:r>
             <w:r>
@@ -3543,7 +3784,6 @@
               <w:rPr>
                 <w:lang w:val="en-US"/>
               </w:rPr>
-              <w:lastRenderedPageBreak/>
               <w:t xml:space="preserve">Parameters: </w:t>
             </w:r>
           </w:p>
@@ -3827,8 +4067,6 @@
               </w:rPr>
               <w:t>identifier where the financial data is located</w:t>
             </w:r>
-            <w:bookmarkStart w:id="0" w:name="_GoBack"/>
-            <w:bookmarkEnd w:id="0"/>
           </w:p>
         </w:tc>
       </w:tr>
@@ -4050,6 +4288,7 @@
               <w:rPr>
                 <w:lang w:val="en-US"/>
               </w:rPr>
+              <w:lastRenderedPageBreak/>
               <w:t xml:space="preserve">Parameters: </w:t>
             </w:r>
           </w:p>
@@ -4244,6 +4483,14 @@
     </w:sectPr>
   </w:body>
 </w:document>
+</file>
+
+<file path=word/people.xml><?xml version="1.0" encoding="utf-8"?>
+<w15:people xmlns:wpc="http://schemas.microsoft.com/office/word/2010/wordprocessingCanvas" xmlns:cx="http://schemas.microsoft.com/office/drawing/2014/chartex" xmlns:mc="http://schemas.openxmlformats.org/markup-compatibility/2006" xmlns:o="urn:schemas-microsoft-com:office:office" xmlns:r="http://schemas.openxmlformats.org/officeDocument/2006/relationships" xmlns:m="http://schemas.openxmlformats.org/officeDocument/2006/math" xmlns:v="urn:schemas-microsoft-com:vml" xmlns:wp14="http://schemas.microsoft.com/office/word/2010/wordprocessingDrawing" xmlns:wp="http://schemas.openxmlformats.org/drawingml/2006/wordprocessingDrawing" xmlns:w10="urn:schemas-microsoft-com:office:word" xmlns:w="http://schemas.openxmlformats.org/wordprocessingml/2006/main" xmlns:w14="http://schemas.microsoft.com/office/word/2010/wordml" xmlns:w15="http://schemas.microsoft.com/office/word/2012/wordml" xmlns:w16se="http://schemas.microsoft.com/office/word/2015/wordml/symex" xmlns:wpg="http://schemas.microsoft.com/office/word/2010/wordprocessingGroup" xmlns:wpi="http://schemas.microsoft.com/office/word/2010/wordprocessingInk" xmlns:wne="http://schemas.microsoft.com/office/word/2006/wordml" xmlns:wps="http://schemas.microsoft.com/office/word/2010/wordprocessingShape" mc:Ignorable="w14 w15 w16se wp14">
+  <w15:person w15:author="Edison Lascano">
+    <w15:presenceInfo w15:providerId="None" w15:userId="Edison Lascano"/>
+  </w15:person>
+</w15:people>
 </file>
 
 <file path=word/styles.xml><?xml version="1.0" encoding="utf-8"?>
@@ -4789,6 +5036,47 @@
       <w:szCs w:val="26"/>
     </w:rPr>
   </w:style>
+  <w:style w:type="character" w:styleId="Hipervnculo">
+    <w:name w:val="Hyperlink"/>
+    <w:basedOn w:val="Fuentedeprrafopredeter"/>
+    <w:uiPriority w:val="99"/>
+    <w:unhideWhenUsed/>
+    <w:rsid w:val="005A11B8"/>
+    <w:rPr>
+      <w:color w:val="0563C1" w:themeColor="hyperlink"/>
+      <w:u w:val="single"/>
+    </w:rPr>
+  </w:style>
+  <w:style w:type="paragraph" w:styleId="Textodeglobo">
+    <w:name w:val="Balloon Text"/>
+    <w:basedOn w:val="Normal"/>
+    <w:link w:val="TextodegloboCar"/>
+    <w:uiPriority w:val="99"/>
+    <w:semiHidden/>
+    <w:unhideWhenUsed/>
+    <w:rsid w:val="005A11B8"/>
+    <w:pPr>
+      <w:spacing w:after="0" w:line="240" w:lineRule="auto"/>
+    </w:pPr>
+    <w:rPr>
+      <w:rFonts w:ascii="Segoe UI" w:hAnsi="Segoe UI" w:cs="Segoe UI"/>
+      <w:sz w:val="18"/>
+      <w:szCs w:val="18"/>
+    </w:rPr>
+  </w:style>
+  <w:style w:type="character" w:customStyle="1" w:styleId="TextodegloboCar">
+    <w:name w:val="Texto de globo Car"/>
+    <w:basedOn w:val="Fuentedeprrafopredeter"/>
+    <w:link w:val="Textodeglobo"/>
+    <w:uiPriority w:val="99"/>
+    <w:semiHidden/>
+    <w:rsid w:val="005A11B8"/>
+    <w:rPr>
+      <w:rFonts w:ascii="Segoe UI" w:hAnsi="Segoe UI" w:cs="Segoe UI"/>
+      <w:sz w:val="18"/>
+      <w:szCs w:val="18"/>
+    </w:rPr>
+  </w:style>
 </w:styles>
 </file>
 

</xml_diff>